<commit_message>
Update working program psm file
</commit_message>
<xml_diff>
--- a/Final Project/Project outline.docx
+++ b/Final Project/Project outline.docx
@@ -1430,6 +1430,90 @@
     <w:p>
       <w:pPr>
         <w:pStyle w:val="ListParagraph"/>
+        <w:spacing w:after="0"/>
+        <w:ind w:left="1440"/>
+        <w:rPr>
+          <w:rFonts w:ascii="Times New Roman" w:hAnsi="Times New Roman" w:cs="Times New Roman"/>
+          <w:sz w:val="24"/>
+          <w:szCs w:val="24"/>
+        </w:rPr>
+      </w:pPr>
+      <w:r>
+        <w:rPr>
+          <w:rFonts w:ascii="Times New Roman" w:hAnsi="Times New Roman" w:cs="Times New Roman"/>
+          <w:sz w:val="24"/>
+          <w:szCs w:val="24"/>
+        </w:rPr>
+        <w:t>Getting the menu to output correctly involves knowing the window length.</w:t>
+      </w:r>
+    </w:p>
+    <w:p>
+      <w:pPr>
+        <w:pStyle w:val="ListParagraph"/>
+        <w:spacing w:after="0"/>
+        <w:ind w:left="1440"/>
+        <w:rPr>
+          <w:rFonts w:ascii="Times New Roman" w:hAnsi="Times New Roman" w:cs="Times New Roman"/>
+          <w:sz w:val="24"/>
+          <w:szCs w:val="24"/>
+        </w:rPr>
+      </w:pPr>
+      <w:r>
+        <w:rPr>
+          <w:rFonts w:ascii="Times New Roman" w:hAnsi="Times New Roman" w:cs="Times New Roman"/>
+          <w:sz w:val="24"/>
+          <w:szCs w:val="24"/>
+        </w:rPr>
+        <w:t>It’s 80 characters long, so subtract message length for each line by that; this will give how many spaces are needed for each line to be shown as a newline.</w:t>
+      </w:r>
+    </w:p>
+    <w:p>
+      <w:pPr>
+        <w:pStyle w:val="ListParagraph"/>
+        <w:spacing w:after="0"/>
+        <w:ind w:left="1440"/>
+        <w:rPr>
+          <w:rFonts w:ascii="Times New Roman" w:hAnsi="Times New Roman" w:cs="Times New Roman"/>
+          <w:sz w:val="24"/>
+          <w:szCs w:val="24"/>
+        </w:rPr>
+      </w:pPr>
+    </w:p>
+    <w:p>
+      <w:pPr>
+        <w:pStyle w:val="ListParagraph"/>
+        <w:spacing w:after="0"/>
+        <w:ind w:left="1440"/>
+        <w:rPr>
+          <w:rFonts w:ascii="Times New Roman" w:hAnsi="Times New Roman" w:cs="Times New Roman"/>
+          <w:sz w:val="24"/>
+          <w:szCs w:val="24"/>
+        </w:rPr>
+      </w:pPr>
+      <w:r>
+        <w:rPr>
+          <w:rFonts w:ascii="Times New Roman" w:hAnsi="Times New Roman" w:cs="Times New Roman"/>
+          <w:sz w:val="24"/>
+          <w:szCs w:val="24"/>
+        </w:rPr>
+        <w:t>Instead of that, put as many backspace characters as the previous message length. This leads to waaaaay less lines.</w:t>
+      </w:r>
+    </w:p>
+    <w:p>
+      <w:pPr>
+        <w:pStyle w:val="ListParagraph"/>
+        <w:spacing w:after="0"/>
+        <w:ind w:left="1440"/>
+        <w:rPr>
+          <w:rFonts w:ascii="Times New Roman" w:hAnsi="Times New Roman" w:cs="Times New Roman"/>
+          <w:sz w:val="24"/>
+          <w:szCs w:val="24"/>
+        </w:rPr>
+      </w:pPr>
+    </w:p>
+    <w:p>
+      <w:pPr>
+        <w:pStyle w:val="ListParagraph"/>
         <w:numPr>
           <w:ilvl w:val="1"/>
           <w:numId w:val="1"/>
@@ -1594,6 +1678,7 @@
           <w:sz w:val="24"/>
           <w:szCs w:val="24"/>
         </w:rPr>
+        <w:lastRenderedPageBreak/>
         <w:t>Separate logic (in assembly?) for reaching the end of memory, and current position.</w:t>
       </w:r>
     </w:p>
@@ -1717,7 +1802,6 @@
           <w:sz w:val="24"/>
           <w:szCs w:val="24"/>
         </w:rPr>
-        <w:lastRenderedPageBreak/>
         <w:t>Implement pause/play and skip for messages.</w:t>
       </w:r>
     </w:p>

</xml_diff>

<commit_message>
Updated project outline to include memory and audio
</commit_message>
<xml_diff>
--- a/Final Project/Project outline.docx
+++ b/Final Project/Project outline.docx
@@ -1730,18 +1730,6 @@
     <w:p>
       <w:pPr>
         <w:pStyle w:val="ListParagraph"/>
-        <w:spacing w:after="0"/>
-        <w:ind w:left="1440"/>
-        <w:rPr>
-          <w:rFonts w:ascii="Times New Roman" w:hAnsi="Times New Roman" w:cs="Times New Roman"/>
-          <w:sz w:val="24"/>
-          <w:szCs w:val="24"/>
-        </w:rPr>
-      </w:pPr>
-    </w:p>
-    <w:p>
-      <w:pPr>
-        <w:pStyle w:val="ListParagraph"/>
         <w:numPr>
           <w:ilvl w:val="0"/>
           <w:numId w:val="1"/>
@@ -1759,7 +1747,110 @@
           <w:sz w:val="24"/>
           <w:szCs w:val="24"/>
         </w:rPr>
-        <w:t>Create module to output memory for options 1 and 3 of the menu.</w:t>
+        <w:lastRenderedPageBreak/>
+        <w:t>Create a memory interfacing module to use the already written modules given for interfacing the ddr2 RAM</w:t>
+      </w:r>
+    </w:p>
+    <w:p>
+      <w:pPr>
+        <w:pStyle w:val="ListParagraph"/>
+        <w:spacing w:after="0"/>
+        <w:rPr>
+          <w:rFonts w:ascii="Times New Roman" w:hAnsi="Times New Roman" w:cs="Times New Roman"/>
+          <w:sz w:val="24"/>
+          <w:szCs w:val="24"/>
+        </w:rPr>
+      </w:pPr>
+    </w:p>
+    <w:p>
+      <w:pPr>
+        <w:pStyle w:val="ListParagraph"/>
+        <w:numPr>
+          <w:ilvl w:val="0"/>
+          <w:numId w:val="1"/>
+        </w:numPr>
+        <w:spacing w:after="0"/>
+        <w:rPr>
+          <w:rFonts w:ascii="Times New Roman" w:hAnsi="Times New Roman" w:cs="Times New Roman"/>
+          <w:sz w:val="24"/>
+          <w:szCs w:val="24"/>
+        </w:rPr>
+      </w:pPr>
+      <w:r>
+        <w:rPr>
+          <w:rFonts w:ascii="Times New Roman" w:hAnsi="Times New Roman" w:cs="Times New Roman"/>
+          <w:sz w:val="24"/>
+          <w:szCs w:val="24"/>
+        </w:rPr>
+        <w:t xml:space="preserve">Create a microphone and speaker interfacing module to use the already written modules given for interfacing between </w:t>
+      </w:r>
+      <w:proofErr w:type="gramStart"/>
+      <w:r>
+        <w:rPr>
+          <w:rFonts w:ascii="Times New Roman" w:hAnsi="Times New Roman" w:cs="Times New Roman"/>
+          <w:sz w:val="24"/>
+          <w:szCs w:val="24"/>
+        </w:rPr>
+        <w:t>mic’s</w:t>
+      </w:r>
+      <w:proofErr w:type="gramEnd"/>
+      <w:r>
+        <w:rPr>
+          <w:rFonts w:ascii="Times New Roman" w:hAnsi="Times New Roman" w:cs="Times New Roman"/>
+          <w:sz w:val="24"/>
+          <w:szCs w:val="24"/>
+        </w:rPr>
+        <w:t xml:space="preserve"> and speakers</w:t>
+      </w:r>
+    </w:p>
+    <w:p>
+      <w:pPr>
+        <w:pStyle w:val="ListParagraph"/>
+        <w:spacing w:after="0"/>
+        <w:rPr>
+          <w:rFonts w:ascii="Times New Roman" w:hAnsi="Times New Roman" w:cs="Times New Roman"/>
+          <w:sz w:val="24"/>
+          <w:szCs w:val="24"/>
+        </w:rPr>
+      </w:pPr>
+    </w:p>
+    <w:p>
+      <w:pPr>
+        <w:pStyle w:val="ListParagraph"/>
+        <w:numPr>
+          <w:ilvl w:val="0"/>
+          <w:numId w:val="1"/>
+        </w:numPr>
+        <w:spacing w:after="0"/>
+        <w:rPr>
+          <w:rFonts w:ascii="Times New Roman" w:hAnsi="Times New Roman" w:cs="Times New Roman"/>
+          <w:sz w:val="24"/>
+          <w:szCs w:val="24"/>
+        </w:rPr>
+      </w:pPr>
+      <w:r>
+        <w:rPr>
+          <w:rFonts w:ascii="Times New Roman" w:hAnsi="Times New Roman" w:cs="Times New Roman"/>
+          <w:sz w:val="24"/>
+          <w:szCs w:val="24"/>
+        </w:rPr>
+        <w:t xml:space="preserve">Create </w:t>
+      </w:r>
+      <w:r>
+        <w:rPr>
+          <w:rFonts w:ascii="Times New Roman" w:hAnsi="Times New Roman" w:cs="Times New Roman"/>
+          <w:sz w:val="24"/>
+          <w:szCs w:val="24"/>
+        </w:rPr>
+        <w:t xml:space="preserve">a submenu </w:t>
+      </w:r>
+      <w:r>
+        <w:rPr>
+          <w:rFonts w:ascii="Times New Roman" w:hAnsi="Times New Roman" w:cs="Times New Roman"/>
+          <w:sz w:val="24"/>
+          <w:szCs w:val="24"/>
+        </w:rPr>
+        <w:t>module to output memory for options 1 and 3 of the menu.</w:t>
       </w:r>
     </w:p>
     <w:p>
@@ -2314,6 +2405,7 @@
           <w:sz w:val="144"/>
           <w:szCs w:val="144"/>
         </w:rPr>
+        <w:lastRenderedPageBreak/>
         <w:t>LGSB</w:t>
       </w:r>
     </w:p>

</xml_diff>

<commit_message>
Updates to outline and picoblaze code
</commit_message>
<xml_diff>
--- a/Final Project/Project outline.docx
+++ b/Final Project/Project outline.docx
@@ -1672,26 +1672,23 @@
     </w:p>
     <w:p>
       <w:pPr>
-        <w:pStyle w:val="ListParagraph"/>
-        <w:numPr>
-          <w:ilvl w:val="2"/>
-          <w:numId w:val="1"/>
-        </w:numPr>
-        <w:spacing w:after="0"/>
-        <w:rPr>
-          <w:rFonts w:ascii="Times New Roman" w:hAnsi="Times New Roman" w:cs="Times New Roman"/>
-          <w:sz w:val="24"/>
-          <w:szCs w:val="24"/>
-        </w:rPr>
-      </w:pPr>
-      <w:r>
-        <w:rPr>
-          <w:rFonts w:ascii="Times New Roman" w:hAnsi="Times New Roman" w:cs="Times New Roman"/>
-          <w:sz w:val="24"/>
-          <w:szCs w:val="24"/>
-        </w:rPr>
-        <w:t>Separate for each scroll (The entire menu will be CTRL+V CTRL+C with a dash added).</w:t>
-      </w:r>
+        <w:spacing w:after="0"/>
+        <w:rPr>
+          <w:rFonts w:ascii="Times New Roman" w:hAnsi="Times New Roman" w:cs="Times New Roman"/>
+          <w:sz w:val="24"/>
+          <w:szCs w:val="24"/>
+        </w:rPr>
+      </w:pPr>
+    </w:p>
+    <w:p>
+      <w:pPr>
+        <w:spacing w:after="0"/>
+        <w:rPr>
+          <w:rFonts w:ascii="Times New Roman" w:hAnsi="Times New Roman" w:cs="Times New Roman"/>
+          <w:sz w:val="24"/>
+          <w:szCs w:val="24"/>
+        </w:rPr>
+      </w:pPr>
     </w:p>
     <w:p>
       <w:pPr>
@@ -2459,7 +2456,7 @@
           <w:sz w:val="144"/>
           <w:szCs w:val="144"/>
         </w:rPr>
-        <w:t>FINITO!!!!</w:t>
+        <w:t>FINITO!!!</w:t>
       </w:r>
     </w:p>
     <w:p>

</xml_diff>